<commit_message>
handling diftongs + added 'f' segment
</commit_message>
<xml_diff>
--- a/Transcribe/Documentation.docx
+++ b/Transcribe/Documentation.docx
@@ -169,19 +169,6 @@
       </w:pPr>
       <w:bookmarkStart w:id="0" w:name="_GoBack"/>
       <w:bookmarkEnd w:id="0"/>
-      <w:r>
-        <w:rPr>
-          <w:lang w:val="cs-CZ"/>
-        </w:rPr>
-        <w:t>ou</w:t>
-      </w:r>
-    </w:p>
-    <w:p>
-      <w:pPr>
-        <w:rPr>
-          <w:lang w:val="cs-CZ"/>
-        </w:rPr>
-      </w:pPr>
       <w:r>
         <w:rPr>
           <w:lang w:val="cs-CZ"/>

</xml_diff>